<commit_message>
Moved some duplicate code to the base class. Fixed pl report templates to handle watermarks. Changed function definition for searching and replacing. Added parameter for searchAndReplace to also search in shapes.
</commit_message>
<xml_diff>
--- a/Applicatie Risicoanalyse/Resources/PerformanceLevelFrontPageTemplate.docx
+++ b/Applicatie Risicoanalyse/Resources/PerformanceLevelFrontPageTemplate.docx
@@ -8,6 +8,8 @@
           <w:rFonts w:ascii="Gotham Light" w:hAnsi="Gotham Light"/>
         </w:rPr>
       </w:pPr>
+      <w:bookmarkStart w:id="0" w:name="_GoBack"/>
+      <w:bookmarkEnd w:id="0"/>
       <w:r>
         <w:rPr>
           <w:rFonts w:ascii="Gotham Light" w:hAnsi="Gotham Light"/>
@@ -116,8 +118,6 @@
         </w:rPr>
         <w:t xml:space="preserve">PERFORMANCE LEVEL </w:t>
       </w:r>
-      <w:bookmarkStart w:id="0" w:name="_GoBack"/>
-      <w:bookmarkEnd w:id="0"/>
       <w:r>
         <w:rPr>
           <w:rFonts w:ascii="Gotham Light" w:hAnsi="Gotham Light"/>
@@ -385,7 +385,7 @@
     <w:sectPr>
       <w:footerReference w:type="default" r:id="rId7"/>
       <w:pgSz w:w="11906" w:h="16838"/>
-      <w:pgMar w:top="709" w:right="849" w:bottom="142" w:left="851" w:header="708" w:footer="699" w:gutter="0"/>
+      <w:pgMar w:top="709" w:right="849" w:bottom="142" w:left="851" w:header="0" w:footer="699" w:gutter="0"/>
       <w:cols w:space="708"/>
       <w:docGrid w:linePitch="360"/>
     </w:sectPr>

</xml_diff>

<commit_message>
Small changes to template, so they will ship with there font embedded.
</commit_message>
<xml_diff>
--- a/Applicatie Risicoanalyse/Resources/PerformanceLevelFrontPageTemplate.docx
+++ b/Applicatie Risicoanalyse/Resources/PerformanceLevelFrontPageTemplate.docx
@@ -151,7 +151,25 @@
           <w:b/>
           <w:sz w:val="56"/>
         </w:rPr>
-        <w:t>&lt;CustomerName&gt;</w:t>
+        <w:t>&lt;</w:t>
+      </w:r>
+      <w:proofErr w:type="spellStart"/>
+      <w:r>
+        <w:rPr>
+          <w:rFonts w:ascii="Gotham Light" w:hAnsi="Gotham Light"/>
+          <w:b/>
+          <w:sz w:val="56"/>
+        </w:rPr>
+        <w:t>CustomerName</w:t>
+      </w:r>
+      <w:proofErr w:type="spellEnd"/>
+      <w:r>
+        <w:rPr>
+          <w:rFonts w:ascii="Gotham Light" w:hAnsi="Gotham Light"/>
+          <w:b/>
+          <w:sz w:val="56"/>
+        </w:rPr>
+        <w:t>&gt;</w:t>
       </w:r>
     </w:p>
     <w:p>
@@ -260,7 +278,23 @@
           <w:rFonts w:ascii="Gotham Light" w:hAnsi="Gotham Light"/>
           <w:sz w:val="40"/>
         </w:rPr>
-        <w:t>&lt;MachineNumber&gt;</w:t>
+        <w:t>&lt;</w:t>
+      </w:r>
+      <w:proofErr w:type="spellStart"/>
+      <w:r>
+        <w:rPr>
+          <w:rFonts w:ascii="Gotham Light" w:hAnsi="Gotham Light"/>
+          <w:sz w:val="40"/>
+        </w:rPr>
+        <w:t>MachineNumber</w:t>
+      </w:r>
+      <w:proofErr w:type="spellEnd"/>
+      <w:r>
+        <w:rPr>
+          <w:rFonts w:ascii="Gotham Light" w:hAnsi="Gotham Light"/>
+          <w:sz w:val="40"/>
+        </w:rPr>
+        <w:t>&gt;</w:t>
       </w:r>
       <w:r>
         <w:rPr>
@@ -297,7 +331,23 @@
           <w:sz w:val="40"/>
         </w:rPr>
         <w:tab/>
-        <w:t>&lt;OrderNumber&gt;</w:t>
+        <w:t>&lt;</w:t>
+      </w:r>
+      <w:proofErr w:type="spellStart"/>
+      <w:r>
+        <w:rPr>
+          <w:rFonts w:ascii="Gotham Light" w:hAnsi="Gotham Light"/>
+          <w:sz w:val="40"/>
+        </w:rPr>
+        <w:t>OrderNumber</w:t>
+      </w:r>
+      <w:proofErr w:type="spellEnd"/>
+      <w:r>
+        <w:rPr>
+          <w:rFonts w:ascii="Gotham Light" w:hAnsi="Gotham Light"/>
+          <w:sz w:val="40"/>
+        </w:rPr>
+        <w:t>&gt;</w:t>
       </w:r>
       <w:r>
         <w:rPr>
@@ -327,7 +377,23 @@
           <w:sz w:val="40"/>
         </w:rPr>
         <w:tab/>
-        <w:t>&lt;MachineType&gt;</w:t>
+        <w:t>&lt;</w:t>
+      </w:r>
+      <w:proofErr w:type="spellStart"/>
+      <w:r>
+        <w:rPr>
+          <w:rFonts w:ascii="Gotham Light" w:hAnsi="Gotham Light"/>
+          <w:sz w:val="40"/>
+        </w:rPr>
+        <w:t>MachineType</w:t>
+      </w:r>
+      <w:proofErr w:type="spellEnd"/>
+      <w:r>
+        <w:rPr>
+          <w:rFonts w:ascii="Gotham Light" w:hAnsi="Gotham Light"/>
+          <w:sz w:val="40"/>
+        </w:rPr>
+        <w:t>&gt;</w:t>
       </w:r>
     </w:p>
     <w:p>
@@ -379,7 +445,23 @@
           <w:rFonts w:ascii="Gotham Light" w:hAnsi="Gotham Light"/>
           <w:sz w:val="40"/>
         </w:rPr>
-        <w:t>&lt;CurrentDate&gt;</w:t>
+        <w:t>&lt;</w:t>
+      </w:r>
+      <w:proofErr w:type="spellStart"/>
+      <w:r>
+        <w:rPr>
+          <w:rFonts w:ascii="Gotham Light" w:hAnsi="Gotham Light"/>
+          <w:sz w:val="40"/>
+        </w:rPr>
+        <w:t>CurrentDate</w:t>
+      </w:r>
+      <w:proofErr w:type="spellEnd"/>
+      <w:r>
+        <w:rPr>
+          <w:rFonts w:ascii="Gotham Light" w:hAnsi="Gotham Light"/>
+          <w:sz w:val="40"/>
+        </w:rPr>
+        <w:t>&gt;</w:t>
       </w:r>
     </w:p>
     <w:sectPr>

</xml_diff>